<commit_message>
added sensor streaming, stopall, reset state
</commit_message>
<xml_diff>
--- a/ArduinoCode/lightplay-v2-packets/light play-v2-packets commands.docx
+++ b/ArduinoCode/lightplay-v2-packets/light play-v2-packets commands.docx
@@ -1641,71 +1641,130 @@
         </w:rPr>
         <w:t>, ranges from 1 to 10</w:t>
       </w:r>
+      <w:r>
+        <w:rPr>
+          <w:rFonts w:asciiTheme="majorHAnsi" w:hAnsiTheme="majorHAnsi"/>
+          <w:b/>
+        </w:rPr>
+        <w:t>)</w:t>
+      </w:r>
+    </w:p>
+    <w:p>
+      <w:pPr>
+        <w:pStyle w:val="Heading2"/>
+      </w:pPr>
+      <w:r>
+        <w:t>Other commands</w:t>
+      </w:r>
+    </w:p>
+    <w:p>
+      <w:r>
+        <w:rPr>
+          <w:rFonts w:asciiTheme="majorHAnsi" w:hAnsiTheme="majorHAnsi"/>
+        </w:rPr>
+        <w:t xml:space="preserve">[0 </w:t>
+      </w:r>
+      <w:r>
+        <w:rPr>
+          <w:rFonts w:asciiTheme="majorHAnsi" w:hAnsiTheme="majorHAnsi"/>
+        </w:rPr>
+        <w:t>1</w:t>
+      </w:r>
+      <w:r>
+        <w:rPr>
+          <w:rFonts w:asciiTheme="majorHAnsi" w:hAnsiTheme="majorHAnsi"/>
+        </w:rPr>
+        <w:t xml:space="preserve"> 1 x x y y y]</w:t>
+      </w:r>
+    </w:p>
+    <w:p>
+      <w:pPr>
+        <w:pStyle w:val="Heading4"/>
+      </w:pPr>
+      <w:r>
+        <w:t xml:space="preserve">reset state variables </w:t>
+      </w:r>
+    </w:p>
+    <w:p>
+      <w:pPr>
+        <w:rPr>
+          <w:rFonts w:asciiTheme="majorHAnsi" w:hAnsiTheme="majorHAnsi"/>
+        </w:rPr>
+      </w:pPr>
+      <w:r>
+        <w:rPr>
+          <w:rFonts w:asciiTheme="majorHAnsi" w:hAnsiTheme="majorHAnsi"/>
+        </w:rPr>
+        <w:t xml:space="preserve">[0 1 </w:t>
+      </w:r>
+      <w:r>
+        <w:rPr>
+          <w:rFonts w:asciiTheme="majorHAnsi" w:hAnsiTheme="majorHAnsi"/>
+        </w:rPr>
+        <w:t>1</w:t>
+      </w:r>
+      <w:r>
+        <w:rPr>
+          <w:rFonts w:asciiTheme="majorHAnsi" w:hAnsiTheme="majorHAnsi"/>
+        </w:rPr>
+        <w:t xml:space="preserve"> 0 0 0 0 0] </w:t>
+      </w:r>
+      <w:r>
+        <w:rPr>
+          <w:rFonts w:asciiTheme="majorHAnsi" w:hAnsiTheme="majorHAnsi"/>
+        </w:rPr>
+        <w:t xml:space="preserve"> (motorspeed = 10, tfade = 1000, all light powers = 1)</w:t>
+      </w:r>
+    </w:p>
+    <w:p>
+      <w:pPr>
+        <w:pStyle w:val="Heading4"/>
+      </w:pPr>
+      <w:r>
+        <w:t>stop</w:t>
+      </w:r>
+      <w:r>
+        <w:t>all</w:t>
+      </w:r>
+    </w:p>
+    <w:p>
+      <w:pPr>
+        <w:rPr>
+          <w:rFonts w:asciiTheme="majorHAnsi" w:hAnsiTheme="majorHAnsi"/>
+        </w:rPr>
+      </w:pPr>
+      <w:r>
+        <w:rPr>
+          <w:rFonts w:asciiTheme="majorHAnsi" w:hAnsiTheme="majorHAnsi"/>
+        </w:rPr>
+        <w:t xml:space="preserve">[0 1 </w:t>
+      </w:r>
+      <w:r>
+        <w:rPr>
+          <w:rFonts w:asciiTheme="majorHAnsi" w:hAnsiTheme="majorHAnsi"/>
+        </w:rPr>
+        <w:t>1</w:t>
+      </w:r>
+      <w:r>
+        <w:rPr>
+          <w:rFonts w:asciiTheme="majorHAnsi" w:hAnsiTheme="majorHAnsi"/>
+        </w:rPr>
+        <w:t xml:space="preserve"> 0 0 0 0 1] </w:t>
+      </w:r>
+      <w:r>
+        <w:rPr>
+          <w:rFonts w:asciiTheme="majorHAnsi" w:hAnsiTheme="majorHAnsi"/>
+        </w:rPr>
+        <w:t>(stop fades, turn off lights and motor.)</w:t>
+      </w:r>
       <w:bookmarkStart w:id="0" w:name="_GoBack"/>
       <w:bookmarkEnd w:id="0"/>
-      <w:r>
-        <w:rPr>
-          <w:rFonts w:asciiTheme="majorHAnsi" w:hAnsiTheme="majorHAnsi"/>
-          <w:b/>
-        </w:rPr>
-        <w:t>)</w:t>
-      </w:r>
     </w:p>
     <w:p>
       <w:pPr>
         <w:pStyle w:val="Heading2"/>
       </w:pPr>
       <w:r>
-        <w:t>Other commands</w:t>
-      </w:r>
-    </w:p>
-    <w:p>
-      <w:pPr>
-        <w:pStyle w:val="Heading4"/>
-      </w:pPr>
-      <w:r>
-        <w:t xml:space="preserve">reset state variables </w:t>
-      </w:r>
-    </w:p>
-    <w:p>
-      <w:pPr>
-        <w:rPr>
-          <w:rFonts w:asciiTheme="majorHAnsi" w:hAnsiTheme="majorHAnsi"/>
-        </w:rPr>
-      </w:pPr>
-      <w:r>
-        <w:rPr>
-          <w:rFonts w:asciiTheme="majorHAnsi" w:hAnsiTheme="majorHAnsi"/>
-        </w:rPr>
-        <w:t xml:space="preserve">[0 1 0 0 0 0 0 0] </w:t>
-      </w:r>
-    </w:p>
-    <w:p>
-      <w:pPr>
-        <w:pStyle w:val="Heading4"/>
-      </w:pPr>
-      <w:r>
-        <w:t>stop</w:t>
-      </w:r>
-    </w:p>
-    <w:p>
-      <w:pPr>
-        <w:rPr>
-          <w:rFonts w:asciiTheme="majorHAnsi" w:hAnsiTheme="majorHAnsi"/>
-        </w:rPr>
-      </w:pPr>
-      <w:r>
-        <w:rPr>
-          <w:rFonts w:asciiTheme="majorHAnsi" w:hAnsiTheme="majorHAnsi"/>
-        </w:rPr>
-        <w:t xml:space="preserve">[0 1 0 0 0 0 0 1] </w:t>
-      </w:r>
-    </w:p>
-    <w:p>
-      <w:pPr>
-        <w:pStyle w:val="Heading2"/>
-      </w:pPr>
-      <w:r>
         <w:t>R</w:t>
       </w:r>
       <w:r>
@@ -1722,13 +1781,85 @@
         <w:rPr>
           <w:rFonts w:asciiTheme="majorHAnsi" w:hAnsiTheme="majorHAnsi"/>
         </w:rPr>
-        <w:t>Arduino can stream sensor values at ~ 10 Hz using a protocol to be determined.</w:t>
-      </w:r>
-      <w:r>
-        <w:rPr>
-          <w:rFonts w:asciiTheme="majorHAnsi" w:hAnsiTheme="majorHAnsi"/>
-        </w:rPr>
-        <w:t xml:space="preserve"> We’ll also have to figure out a way to support the Arduino reporting “fade complete” in a way that’s distinguishable from the sensor values.</w:t>
+        <w:t>Bytes sent by the Arduino follow the following</w:t>
+      </w:r>
+      <w:r>
+        <w:rPr>
+          <w:rFonts w:asciiTheme="majorHAnsi" w:hAnsiTheme="majorHAnsi"/>
+        </w:rPr>
+        <w:t xml:space="preserve"> protocol:</w:t>
+      </w:r>
+    </w:p>
+    <w:p>
+      <w:pPr>
+        <w:ind w:left="720"/>
+        <w:rPr>
+          <w:rFonts w:asciiTheme="majorHAnsi" w:hAnsiTheme="majorHAnsi"/>
+        </w:rPr>
+      </w:pPr>
+      <w:r>
+        <w:rPr>
+          <w:rFonts w:asciiTheme="majorHAnsi" w:hAnsiTheme="majorHAnsi"/>
+        </w:rPr>
+        <w:t>Bytes with MSB clear contain 7-bit sensor values. These are streamed at ~ 20 Hz.</w:t>
+      </w:r>
+    </w:p>
+    <w:p>
+      <w:pPr>
+        <w:ind w:left="720"/>
+        <w:rPr>
+          <w:rFonts w:asciiTheme="majorHAnsi" w:hAnsiTheme="majorHAnsi"/>
+        </w:rPr>
+      </w:pPr>
+    </w:p>
+    <w:p>
+      <w:pPr>
+        <w:ind w:left="720"/>
+        <w:rPr>
+          <w:rFonts w:asciiTheme="majorHAnsi" w:hAnsiTheme="majorHAnsi"/>
+        </w:rPr>
+      </w:pPr>
+      <w:r>
+        <w:rPr>
+          <w:rFonts w:asciiTheme="majorHAnsi" w:hAnsiTheme="majorHAnsi"/>
+        </w:rPr>
+        <w:t>Bytes with MSB set are fade done messages. (128=light1 fade done, 129=</w:t>
+      </w:r>
+      <w:r>
+        <w:rPr>
+          <w:rFonts w:asciiTheme="majorHAnsi" w:hAnsiTheme="majorHAnsi"/>
+        </w:rPr>
+        <w:t xml:space="preserve"> </w:t>
+      </w:r>
+      <w:r>
+        <w:rPr>
+          <w:rFonts w:asciiTheme="majorHAnsi" w:hAnsiTheme="majorHAnsi"/>
+        </w:rPr>
+        <w:t>light2</w:t>
+      </w:r>
+      <w:r>
+        <w:rPr>
+          <w:rFonts w:asciiTheme="majorHAnsi" w:hAnsiTheme="majorHAnsi"/>
+        </w:rPr>
+        <w:t xml:space="preserve"> fade done</w:t>
+      </w:r>
+      <w:r>
+        <w:rPr>
+          <w:rFonts w:asciiTheme="majorHAnsi" w:hAnsiTheme="majorHAnsi"/>
+        </w:rPr>
+        <w:t>, 130 =light3</w:t>
+      </w:r>
+      <w:r>
+        <w:rPr>
+          <w:rFonts w:asciiTheme="majorHAnsi" w:hAnsiTheme="majorHAnsi"/>
+        </w:rPr>
+        <w:t xml:space="preserve"> fade done</w:t>
+      </w:r>
+      <w:r>
+        <w:rPr>
+          <w:rFonts w:asciiTheme="majorHAnsi" w:hAnsiTheme="majorHAnsi"/>
+        </w:rPr>
+        <w:t>.)</w:t>
       </w:r>
     </w:p>
     <w:sectPr>

</xml_diff>

<commit_message>
changed stopall to stop fades, can then issue commands to turn off lights and motors
</commit_message>
<xml_diff>
--- a/ArduinoCode/lightplay-v2-packets/light play-v2-packets commands.docx
+++ b/ArduinoCode/lightplay-v2-packets/light play-v2-packets commands.docx
@@ -1715,50 +1715,68 @@
         </w:rPr>
         <w:t xml:space="preserve"> (motorspeed = 10, tfade = 1000, all light powers = 1)</w:t>
       </w:r>
-    </w:p>
-    <w:p>
-      <w:pPr>
-        <w:pStyle w:val="Heading4"/>
-      </w:pPr>
-      <w:r>
-        <w:t>stop</w:t>
-      </w:r>
-      <w:r>
-        <w:t>all</w:t>
-      </w:r>
-    </w:p>
-    <w:p>
-      <w:pPr>
-        <w:rPr>
-          <w:rFonts w:asciiTheme="majorHAnsi" w:hAnsiTheme="majorHAnsi"/>
-        </w:rPr>
-      </w:pPr>
-      <w:r>
-        <w:rPr>
-          <w:rFonts w:asciiTheme="majorHAnsi" w:hAnsiTheme="majorHAnsi"/>
-        </w:rPr>
-        <w:t xml:space="preserve">[0 1 </w:t>
-      </w:r>
-      <w:r>
-        <w:rPr>
-          <w:rFonts w:asciiTheme="majorHAnsi" w:hAnsiTheme="majorHAnsi"/>
-        </w:rPr>
-        <w:t>1</w:t>
-      </w:r>
-      <w:r>
-        <w:rPr>
-          <w:rFonts w:asciiTheme="majorHAnsi" w:hAnsiTheme="majorHAnsi"/>
-        </w:rPr>
-        <w:t xml:space="preserve"> 0 0 0 0 1] </w:t>
-      </w:r>
-      <w:r>
-        <w:rPr>
-          <w:rFonts w:asciiTheme="majorHAnsi" w:hAnsiTheme="majorHAnsi"/>
-        </w:rPr>
-        <w:t>(stop fades, turn off lights and motor.)</w:t>
+      <w:r>
+        <w:rPr>
+          <w:rFonts w:asciiTheme="majorHAnsi" w:hAnsiTheme="majorHAnsi"/>
+        </w:rPr>
+        <w:t xml:space="preserve"> (really don’t need this since it can all be done with individual </w:t>
       </w:r>
       <w:bookmarkStart w:id="0" w:name="_GoBack"/>
       <w:bookmarkEnd w:id="0"/>
+      <w:r>
+        <w:rPr>
+          <w:rFonts w:asciiTheme="majorHAnsi" w:hAnsiTheme="majorHAnsi"/>
+        </w:rPr>
+        <w:t xml:space="preserve"> commands)</w:t>
+      </w:r>
+    </w:p>
+    <w:p>
+      <w:pPr>
+        <w:pStyle w:val="Heading4"/>
+      </w:pPr>
+      <w:r>
+        <w:t>stop</w:t>
+      </w:r>
+      <w:r>
+        <w:t>fades</w:t>
+      </w:r>
+    </w:p>
+    <w:p>
+      <w:pPr>
+        <w:rPr>
+          <w:rFonts w:asciiTheme="majorHAnsi" w:hAnsiTheme="majorHAnsi"/>
+        </w:rPr>
+      </w:pPr>
+      <w:r>
+        <w:rPr>
+          <w:rFonts w:asciiTheme="majorHAnsi" w:hAnsiTheme="majorHAnsi"/>
+        </w:rPr>
+        <w:t xml:space="preserve">[0 1 </w:t>
+      </w:r>
+      <w:r>
+        <w:rPr>
+          <w:rFonts w:asciiTheme="majorHAnsi" w:hAnsiTheme="majorHAnsi"/>
+        </w:rPr>
+        <w:t>1</w:t>
+      </w:r>
+      <w:r>
+        <w:rPr>
+          <w:rFonts w:asciiTheme="majorHAnsi" w:hAnsiTheme="majorHAnsi"/>
+        </w:rPr>
+        <w:t xml:space="preserve"> 0 0 0 0 1] </w:t>
+      </w:r>
+      <w:r>
+        <w:rPr>
+          <w:rFonts w:asciiTheme="majorHAnsi" w:hAnsiTheme="majorHAnsi"/>
+        </w:rPr>
+        <w:t>(stop fades, to stopall do this followed by turning motor and all lights off</w:t>
+      </w:r>
+      <w:r>
+        <w:rPr>
+          <w:rFonts w:asciiTheme="majorHAnsi" w:hAnsiTheme="majorHAnsi"/>
+        </w:rPr>
+        <w:t>)</w:t>
+      </w:r>
     </w:p>
     <w:p>
       <w:pPr>

</xml_diff>